<commit_message>
figure out the last question
</commit_message>
<xml_diff>
--- a/201711010202-王汝芸-2019-9-17/201711010202-王汝芸-2019年9月17日.docx
+++ b/201711010202-王汝芸-2019-9-17/201711010202-王汝芸-2019年9月17日.docx
@@ -7536,19 +7536,11 @@
         <w:rPr>
           <w:rFonts w:hint="eastAsia"/>
         </w:rPr>
-        <w:t>最坏情况复杂度：</w:t>
-      </w:r>
-      <w:proofErr w:type="gramStart"/>
-      <w:r>
-        <w:rPr>
-          <w:rFonts w:hint="eastAsia"/>
-        </w:rPr>
-        <w:t>O</w:t>
+        <w:t>最坏情况复杂度：O</w:t>
       </w:r>
       <w:r>
         <w:t>(</w:t>
       </w:r>
-      <w:proofErr w:type="gramEnd"/>
       <m:oMath>
         <m:sSup>
           <m:sSupPr>
@@ -8167,7 +8159,6 @@
         <w:t xml:space="preserve"> </w:t>
       </w:r>
       <w:proofErr w:type="spellStart"/>
-      <w:proofErr w:type="gramStart"/>
       <w:r>
         <w:rPr>
           <w:rFonts w:ascii="??" w:hAnsi="??" w:cs="??"/>
@@ -8200,7 +8191,6 @@
         </w:rPr>
         <w:t>random</w:t>
       </w:r>
-      <w:proofErr w:type="gramEnd"/>
       <w:r>
         <w:rPr>
           <w:rFonts w:ascii="??" w:hAnsi="??" w:cs="??"/>
@@ -8513,7 +8503,6 @@
         </w:rPr>
         <w:t xml:space="preserve"> </w:t>
       </w:r>
-      <w:proofErr w:type="gramStart"/>
       <w:r>
         <w:rPr>
           <w:rFonts w:ascii="??" w:hAnsi="??" w:cs="??"/>
@@ -8538,7 +8527,6 @@
         </w:rPr>
         <w:t>(</w:t>
       </w:r>
-      <w:proofErr w:type="gramEnd"/>
       <w:r>
         <w:rPr>
           <w:rFonts w:ascii="??" w:hAnsi="??" w:cs="??"/>
@@ -8652,20 +8640,8 @@
           <w:sz w:val="20"/>
           <w:szCs w:val="20"/>
         </w:rPr>
-        <w:t xml:space="preserve">    </w:t>
-      </w:r>
-      <w:proofErr w:type="gramStart"/>
-      <w:r>
-        <w:rPr>
-          <w:rFonts w:ascii="??" w:hAnsi="??" w:cs="??"/>
-          <w:color w:val="000000"/>
-          <w:kern w:val="0"/>
-          <w:sz w:val="20"/>
-          <w:szCs w:val="20"/>
-        </w:rPr>
-        <w:t>key</w:t>
-      </w:r>
-      <w:proofErr w:type="gramEnd"/>
+        <w:t xml:space="preserve">    key</w:t>
+      </w:r>
       <w:r>
         <w:rPr>
           <w:rFonts w:ascii="??" w:hAnsi="??" w:cs="??"/>
@@ -9115,18 +9091,7 @@
           <w:sz w:val="20"/>
           <w:szCs w:val="20"/>
         </w:rPr>
-        <w:t xml:space="preserve">        </w:t>
-      </w:r>
-      <w:proofErr w:type="gramStart"/>
-      <w:r>
-        <w:rPr>
-          <w:rFonts w:ascii="??" w:hAnsi="??" w:cs="??"/>
-          <w:color w:val="000000"/>
-          <w:kern w:val="0"/>
-          <w:sz w:val="20"/>
-          <w:szCs w:val="20"/>
-        </w:rPr>
-        <w:t>a</w:t>
+        <w:t xml:space="preserve">        a</w:t>
       </w:r>
       <w:r>
         <w:rPr>
@@ -9140,7 +9105,6 @@
         </w:rPr>
         <w:t>[</w:t>
       </w:r>
-      <w:proofErr w:type="gramEnd"/>
       <w:r>
         <w:rPr>
           <w:rFonts w:ascii="??" w:hAnsi="??" w:cs="??"/>
@@ -9366,18 +9330,7 @@
           <w:sz w:val="20"/>
           <w:szCs w:val="20"/>
         </w:rPr>
-        <w:t xml:space="preserve">    </w:t>
-      </w:r>
-      <w:proofErr w:type="gramStart"/>
-      <w:r>
-        <w:rPr>
-          <w:rFonts w:ascii="??" w:hAnsi="??" w:cs="??"/>
-          <w:color w:val="000000"/>
-          <w:kern w:val="0"/>
-          <w:sz w:val="20"/>
-          <w:szCs w:val="20"/>
-        </w:rPr>
-        <w:t>a</w:t>
+        <w:t xml:space="preserve">    a</w:t>
       </w:r>
       <w:r>
         <w:rPr>
@@ -9391,7 +9344,6 @@
         </w:rPr>
         <w:t>[</w:t>
       </w:r>
-      <w:proofErr w:type="gramEnd"/>
       <w:r>
         <w:rPr>
           <w:rFonts w:ascii="??" w:hAnsi="??" w:cs="??"/>
@@ -10067,7 +10019,6 @@
         <w:t xml:space="preserve"> </w:t>
       </w:r>
       <w:proofErr w:type="spellStart"/>
-      <w:proofErr w:type="gramStart"/>
       <w:r>
         <w:rPr>
           <w:rFonts w:ascii="??" w:hAnsi="??" w:cs="??"/>
@@ -10100,7 +10051,6 @@
         </w:rPr>
         <w:t>random</w:t>
       </w:r>
-      <w:proofErr w:type="gramEnd"/>
       <w:r>
         <w:rPr>
           <w:rFonts w:ascii="??" w:hAnsi="??" w:cs="??"/>
@@ -10497,20 +10447,8 @@
           <w:sz w:val="20"/>
           <w:szCs w:val="20"/>
         </w:rPr>
-        <w:t xml:space="preserve">    </w:t>
-      </w:r>
-      <w:proofErr w:type="gramStart"/>
-      <w:r>
-        <w:rPr>
-          <w:rFonts w:ascii="??" w:hAnsi="??" w:cs="??"/>
-          <w:color w:val="000000"/>
-          <w:kern w:val="0"/>
-          <w:sz w:val="20"/>
-          <w:szCs w:val="20"/>
-        </w:rPr>
-        <w:t>heap</w:t>
-      </w:r>
-      <w:proofErr w:type="gramEnd"/>
+        <w:t xml:space="preserve">    heap</w:t>
+      </w:r>
       <w:r>
         <w:rPr>
           <w:rFonts w:ascii="??" w:hAnsi="??" w:cs="??"/>
@@ -10710,7 +10648,6 @@
         <w:t>(</w:t>
       </w:r>
       <w:proofErr w:type="spellStart"/>
-      <w:proofErr w:type="gramStart"/>
       <w:r>
         <w:rPr>
           <w:rFonts w:ascii="??" w:hAnsi="??" w:cs="??"/>
@@ -10744,7 +10681,6 @@
         <w:t>item</w:t>
       </w:r>
       <w:proofErr w:type="spellEnd"/>
-      <w:proofErr w:type="gramEnd"/>
       <w:r>
         <w:rPr>
           <w:rFonts w:ascii="??" w:hAnsi="??" w:cs="??"/>
@@ -10970,7 +10906,6 @@
         </w:rPr>
         <w:t xml:space="preserve"> </w:t>
       </w:r>
-      <w:proofErr w:type="gramStart"/>
       <w:r>
         <w:rPr>
           <w:rFonts w:ascii="??" w:hAnsi="??" w:cs="??"/>
@@ -10981,7 +10916,6 @@
         </w:rPr>
         <w:t>heap</w:t>
       </w:r>
-      <w:proofErr w:type="gramEnd"/>
     </w:p>
     <w:p>
       <w:pPr>
@@ -11080,7 +11014,6 @@
         <w:t>(</w:t>
       </w:r>
       <w:proofErr w:type="spellStart"/>
-      <w:proofErr w:type="gramStart"/>
       <w:r>
         <w:rPr>
           <w:rFonts w:ascii="??" w:hAnsi="??" w:cs="??"/>
@@ -11114,7 +11047,6 @@
         <w:t>i</w:t>
       </w:r>
       <w:proofErr w:type="spellEnd"/>
-      <w:proofErr w:type="gramEnd"/>
       <w:r>
         <w:rPr>
           <w:rFonts w:ascii="??" w:hAnsi="??" w:cs="??"/>
@@ -12216,7 +12148,6 @@
         </w:rPr>
         <w:t>2</w:t>
       </w:r>
-      <w:proofErr w:type="gramStart"/>
       <w:r>
         <w:rPr>
           <w:rFonts w:ascii="??" w:hAnsi="??" w:cs="??"/>
@@ -12229,7 +12160,6 @@
         </w:rPr>
         <w:t>)]&lt;</w:t>
       </w:r>
-      <w:proofErr w:type="gramEnd"/>
       <w:r>
         <w:rPr>
           <w:rFonts w:ascii="??" w:hAnsi="??" w:cs="??"/>
@@ -12336,7 +12266,6 @@
         <w:t>i</w:t>
       </w:r>
       <w:proofErr w:type="spellEnd"/>
-      <w:proofErr w:type="gramStart"/>
       <w:r>
         <w:rPr>
           <w:rFonts w:ascii="??" w:hAnsi="??" w:cs="??"/>
@@ -12359,7 +12288,6 @@
         </w:rPr>
         <w:t>H</w:t>
       </w:r>
-      <w:proofErr w:type="gramEnd"/>
       <w:r>
         <w:rPr>
           <w:rFonts w:ascii="??" w:hAnsi="??" w:cs="??"/>
@@ -13422,7 +13350,6 @@
         </w:rPr>
         <w:t>)-</w:t>
       </w:r>
-      <w:proofErr w:type="gramStart"/>
       <w:r>
         <w:rPr>
           <w:rFonts w:ascii="??" w:hAnsi="??" w:cs="??"/>
@@ -13445,7 +13372,6 @@
         </w:rPr>
         <w:t>,-</w:t>
       </w:r>
-      <w:proofErr w:type="gramEnd"/>
       <w:r>
         <w:rPr>
           <w:rFonts w:ascii="??" w:hAnsi="??" w:cs="??"/>
@@ -13548,7 +13474,6 @@
         </w:rPr>
         <w:t>0</w:t>
       </w:r>
-      <w:proofErr w:type="gramStart"/>
       <w:r>
         <w:rPr>
           <w:rFonts w:ascii="??" w:hAnsi="??" w:cs="??"/>
@@ -13571,7 +13496,6 @@
         </w:rPr>
         <w:t>a</w:t>
       </w:r>
-      <w:proofErr w:type="gramEnd"/>
       <w:r>
         <w:rPr>
           <w:rFonts w:ascii="??" w:hAnsi="??" w:cs="??"/>
@@ -13766,7 +13690,6 @@
         </w:rPr>
         <w:t>(([</w:t>
       </w:r>
-      <w:proofErr w:type="gramStart"/>
       <w:r>
         <w:rPr>
           <w:rFonts w:ascii="??" w:hAnsi="??" w:cs="??"/>
@@ -13789,7 +13712,6 @@
         </w:rPr>
         <w:t>]+</w:t>
       </w:r>
-      <w:proofErr w:type="gramEnd"/>
       <w:r>
         <w:rPr>
           <w:rFonts w:ascii="??" w:hAnsi="??" w:cs="??"/>
@@ -13945,7 +13867,6 @@
         </w:rPr>
         <w:t>1</w:t>
       </w:r>
-      <w:proofErr w:type="gramStart"/>
       <w:r>
         <w:rPr>
           <w:rFonts w:ascii="??" w:hAnsi="??" w:cs="??"/>
@@ -13958,7 +13879,6 @@
         </w:rPr>
         <w:t>]]+</w:t>
       </w:r>
-      <w:proofErr w:type="gramEnd"/>
       <w:r>
         <w:rPr>
           <w:rFonts w:ascii="??" w:hAnsi="??" w:cs="??"/>
@@ -14651,7 +14571,6 @@
         <w:t xml:space="preserve"> </w:t>
       </w:r>
       <w:proofErr w:type="spellStart"/>
-      <w:proofErr w:type="gramStart"/>
       <w:r>
         <w:rPr>
           <w:rFonts w:ascii="??" w:hAnsi="??" w:cs="??"/>
@@ -14684,7 +14603,6 @@
         </w:rPr>
         <w:t>random</w:t>
       </w:r>
-      <w:proofErr w:type="gramEnd"/>
       <w:r>
         <w:rPr>
           <w:rFonts w:ascii="??" w:hAnsi="??" w:cs="??"/>
@@ -15453,7 +15371,6 @@
         </w:rPr>
         <w:t>a</w:t>
       </w:r>
-      <w:proofErr w:type="gramStart"/>
       <w:r>
         <w:rPr>
           <w:rFonts w:ascii="??" w:hAnsi="??" w:cs="??"/>
@@ -15476,7 +15393,6 @@
         </w:rPr>
         <w:t>middle</w:t>
       </w:r>
-      <w:proofErr w:type="gramEnd"/>
       <w:r>
         <w:rPr>
           <w:rFonts w:ascii="??" w:hAnsi="??" w:cs="??"/>
@@ -15702,7 +15618,6 @@
         <w:t>(</w:t>
       </w:r>
       <w:proofErr w:type="spellStart"/>
-      <w:proofErr w:type="gramStart"/>
       <w:r>
         <w:rPr>
           <w:rFonts w:ascii="??" w:hAnsi="??" w:cs="??"/>
@@ -15736,7 +15651,6 @@
         <w:t>right</w:t>
       </w:r>
       <w:proofErr w:type="spellEnd"/>
-      <w:proofErr w:type="gramEnd"/>
       <w:r>
         <w:rPr>
           <w:rFonts w:ascii="??" w:hAnsi="??" w:cs="??"/>
@@ -15845,7 +15759,6 @@
         <w:t>(</w:t>
       </w:r>
       <w:proofErr w:type="spellStart"/>
-      <w:proofErr w:type="gramStart"/>
       <w:r>
         <w:rPr>
           <w:rFonts w:ascii="??" w:hAnsi="??" w:cs="??"/>
@@ -15879,7 +15792,6 @@
         <w:t>right</w:t>
       </w:r>
       <w:proofErr w:type="spellEnd"/>
-      <w:proofErr w:type="gramEnd"/>
       <w:r>
         <w:rPr>
           <w:rFonts w:ascii="??" w:hAnsi="??" w:cs="??"/>
@@ -16517,7 +16429,6 @@
         <w:t xml:space="preserve">            </w:t>
       </w:r>
       <w:proofErr w:type="spellStart"/>
-      <w:proofErr w:type="gramStart"/>
       <w:r>
         <w:rPr>
           <w:rFonts w:ascii="??" w:hAnsi="??" w:cs="??"/>
@@ -16551,7 +16462,6 @@
         <w:t>append</w:t>
       </w:r>
       <w:proofErr w:type="spellEnd"/>
-      <w:proofErr w:type="gramEnd"/>
       <w:r>
         <w:rPr>
           <w:rFonts w:ascii="??" w:hAnsi="??" w:cs="??"/>
@@ -16780,7 +16690,6 @@
         <w:t xml:space="preserve">            </w:t>
       </w:r>
       <w:proofErr w:type="spellStart"/>
-      <w:proofErr w:type="gramStart"/>
       <w:r>
         <w:rPr>
           <w:rFonts w:ascii="??" w:hAnsi="??" w:cs="??"/>
@@ -16814,7 +16723,6 @@
         <w:t>append</w:t>
       </w:r>
       <w:proofErr w:type="spellEnd"/>
-      <w:proofErr w:type="gramEnd"/>
       <w:r>
         <w:rPr>
           <w:rFonts w:ascii="??" w:hAnsi="??" w:cs="??"/>
@@ -18180,7 +18088,6 @@
         <w:t xml:space="preserve"> </w:t>
       </w:r>
       <w:proofErr w:type="spellStart"/>
-      <w:proofErr w:type="gramStart"/>
       <w:r>
         <w:rPr>
           <w:rFonts w:ascii="??" w:hAnsi="??" w:cs="??"/>
@@ -18213,7 +18120,6 @@
         </w:rPr>
         <w:t>random</w:t>
       </w:r>
-      <w:proofErr w:type="gramEnd"/>
       <w:r>
         <w:rPr>
           <w:rFonts w:ascii="??" w:hAnsi="??" w:cs="??"/>
@@ -18457,7 +18363,6 @@
         </w:rPr>
         <w:t xml:space="preserve">11 </w:t>
       </w:r>
-      <w:proofErr w:type="gramStart"/>
       <w:r>
         <w:rPr>
           <w:rFonts w:ascii="??" w:hAnsi="??" w:cs="??"/>
@@ -18482,7 +18387,6 @@
         </w:rPr>
         <w:t>(</w:t>
       </w:r>
-      <w:proofErr w:type="gramEnd"/>
       <w:r>
         <w:rPr>
           <w:rFonts w:ascii="??" w:hAnsi="??" w:cs="??"/>
@@ -18556,7 +18460,6 @@
         <w:t>=</w:t>
       </w:r>
       <w:proofErr w:type="spellStart"/>
-      <w:proofErr w:type="gramStart"/>
       <w:r>
         <w:rPr>
           <w:rFonts w:ascii="??" w:hAnsi="??" w:cs="??"/>
@@ -18590,7 +18493,6 @@
         <w:t>time</w:t>
       </w:r>
       <w:proofErr w:type="spellEnd"/>
-      <w:proofErr w:type="gramEnd"/>
       <w:r>
         <w:rPr>
           <w:rFonts w:ascii="??" w:hAnsi="??" w:cs="??"/>
@@ -18699,7 +18601,6 @@
         <w:t>(</w:t>
       </w:r>
       <w:proofErr w:type="spellStart"/>
-      <w:proofErr w:type="gramStart"/>
       <w:r>
         <w:rPr>
           <w:rFonts w:ascii="??" w:hAnsi="??" w:cs="??"/>
@@ -18732,7 +18633,6 @@
         </w:rPr>
         <w:t>low</w:t>
       </w:r>
-      <w:proofErr w:type="gramEnd"/>
       <w:r>
         <w:rPr>
           <w:rFonts w:ascii="??" w:hAnsi="??" w:cs="??"/>
@@ -18962,20 +18862,8 @@
           <w:sz w:val="20"/>
           <w:szCs w:val="20"/>
         </w:rPr>
-        <w:t xml:space="preserve">    </w:t>
-      </w:r>
-      <w:proofErr w:type="gramStart"/>
-      <w:r>
-        <w:rPr>
-          <w:rFonts w:ascii="??" w:hAnsi="??" w:cs="??"/>
-          <w:color w:val="000000"/>
-          <w:kern w:val="0"/>
-          <w:sz w:val="20"/>
-          <w:szCs w:val="20"/>
-        </w:rPr>
-        <w:t>pivot</w:t>
-      </w:r>
-      <w:proofErr w:type="gramEnd"/>
+        <w:t xml:space="preserve">    pivot</w:t>
+      </w:r>
       <w:r>
         <w:rPr>
           <w:rFonts w:ascii="??" w:hAnsi="??" w:cs="??"/>
@@ -19174,7 +19062,6 @@
         </w:rPr>
         <w:t xml:space="preserve"> </w:t>
       </w:r>
-      <w:proofErr w:type="gramStart"/>
       <w:r>
         <w:rPr>
           <w:rFonts w:ascii="??" w:hAnsi="??" w:cs="??"/>
@@ -19199,7 +19086,6 @@
         </w:rPr>
         <w:t>(</w:t>
       </w:r>
-      <w:proofErr w:type="gramEnd"/>
       <w:r>
         <w:rPr>
           <w:rFonts w:ascii="??" w:hAnsi="??" w:cs="??"/>
@@ -19921,7 +19807,6 @@
         <w:t xml:space="preserve">    </w:t>
       </w:r>
       <w:proofErr w:type="spellStart"/>
-      <w:proofErr w:type="gramStart"/>
       <w:r>
         <w:rPr>
           <w:rFonts w:ascii="??" w:hAnsi="??" w:cs="??"/>
@@ -19946,7 +19831,6 @@
         <w:t>[</w:t>
       </w:r>
       <w:proofErr w:type="spellStart"/>
-      <w:proofErr w:type="gramEnd"/>
       <w:r>
         <w:rPr>
           <w:rFonts w:ascii="??" w:hAnsi="??" w:cs="??"/>
@@ -20447,7 +20331,6 @@
         <w:t>(</w:t>
       </w:r>
       <w:proofErr w:type="spellStart"/>
-      <w:proofErr w:type="gramStart"/>
       <w:r>
         <w:rPr>
           <w:rFonts w:ascii="??" w:hAnsi="??" w:cs="??"/>
@@ -20480,7 +20363,6 @@
         </w:rPr>
         <w:t>low</w:t>
       </w:r>
-      <w:proofErr w:type="gramEnd"/>
       <w:r>
         <w:rPr>
           <w:rFonts w:ascii="??" w:hAnsi="??" w:cs="??"/>
@@ -20723,7 +20605,6 @@
         <w:t>(</w:t>
       </w:r>
       <w:proofErr w:type="spellStart"/>
-      <w:proofErr w:type="gramStart"/>
       <w:r>
         <w:rPr>
           <w:rFonts w:ascii="??" w:hAnsi="??" w:cs="??"/>
@@ -20756,7 +20637,6 @@
         </w:rPr>
         <w:t>low</w:t>
       </w:r>
-      <w:proofErr w:type="gramEnd"/>
       <w:r>
         <w:rPr>
           <w:rFonts w:ascii="??" w:hAnsi="??" w:cs="??"/>
@@ -20851,7 +20731,6 @@
         </w:rPr>
         <w:t>(</w:t>
       </w:r>
-      <w:proofErr w:type="gramStart"/>
       <w:r>
         <w:rPr>
           <w:rFonts w:ascii="??" w:hAnsi="??" w:cs="??"/>
@@ -20884,7 +20763,6 @@
         </w:rPr>
         <w:t>low</w:t>
       </w:r>
-      <w:proofErr w:type="gramEnd"/>
       <w:r>
         <w:rPr>
           <w:rFonts w:ascii="??" w:hAnsi="??" w:cs="??"/>
@@ -21000,7 +20878,6 @@
         </w:rPr>
         <w:t>(</w:t>
       </w:r>
-      <w:proofErr w:type="gramStart"/>
       <w:r>
         <w:rPr>
           <w:rFonts w:ascii="??" w:hAnsi="??" w:cs="??"/>
@@ -21033,7 +20910,6 @@
         </w:rPr>
         <w:t>k</w:t>
       </w:r>
-      <w:proofErr w:type="gramEnd"/>
       <w:r>
         <w:rPr>
           <w:rFonts w:ascii="??" w:hAnsi="??" w:cs="??"/>
@@ -21188,7 +21064,6 @@
         </w:rPr>
         <w:t>,</w:t>
       </w:r>
-      <w:proofErr w:type="gramStart"/>
       <w:r>
         <w:rPr>
           <w:rFonts w:ascii="??" w:hAnsi="??" w:cs="??"/>
@@ -21223,7 +21098,6 @@
         </w:rPr>
         <w:t>len</w:t>
       </w:r>
-      <w:proofErr w:type="gramEnd"/>
       <w:r>
         <w:rPr>
           <w:rFonts w:ascii="??" w:hAnsi="??" w:cs="??"/>
@@ -21331,7 +21205,6 @@
         <w:t>=</w:t>
       </w:r>
       <w:proofErr w:type="spellStart"/>
-      <w:proofErr w:type="gramStart"/>
       <w:r>
         <w:rPr>
           <w:rFonts w:ascii="??" w:hAnsi="??" w:cs="??"/>
@@ -21365,7 +21238,6 @@
         <w:t>time</w:t>
       </w:r>
       <w:proofErr w:type="spellEnd"/>
-      <w:proofErr w:type="gramEnd"/>
       <w:r>
         <w:rPr>
           <w:rFonts w:ascii="??" w:hAnsi="??" w:cs="??"/>
@@ -21404,7 +21276,6 @@
         </w:rPr>
         <w:t xml:space="preserve">36 </w:t>
       </w:r>
-      <w:proofErr w:type="gramStart"/>
       <w:r>
         <w:rPr>
           <w:rFonts w:ascii="??" w:hAnsi="??" w:cs="??"/>
@@ -21429,7 +21300,6 @@
         </w:rPr>
         <w:t>(</w:t>
       </w:r>
-      <w:proofErr w:type="gramEnd"/>
       <w:r>
         <w:rPr>
           <w:rFonts w:ascii="??" w:hAnsi="??" w:cs="??"/>
@@ -22236,11 +22106,8 @@
       <w:pPr>
         <w:pStyle w:val="a3"/>
         <w:spacing w:line="360" w:lineRule="auto"/>
-        <w:ind w:left="426" w:firstLineChars="0" w:firstLine="0"/>
+        <w:ind w:left="426"/>
         <w:jc w:val="left"/>
-        <w:rPr>
-          <w:rFonts w:hint="eastAsia"/>
-        </w:rPr>
       </w:pPr>
       <w:r>
         <w:rPr>
@@ -22296,6 +22163,25 @@
     </w:p>
     <w:p>
       <w:pPr>
+        <w:pStyle w:val="a3"/>
+        <w:spacing w:line="360" w:lineRule="auto"/>
+        <w:ind w:left="426"/>
+        <w:jc w:val="left"/>
+        <w:rPr>
+          <w:rFonts w:hint="eastAsia"/>
+        </w:rPr>
+      </w:pPr>
+      <w:r>
+        <w:rPr>
+          <w:rFonts w:hint="eastAsia"/>
+        </w:rPr>
+        <w:t>二分排序只能改进算法的查找效率，而并不能改进移动效率，数组元素依然需要依次向后挪动，因此，该算法并为改进时间复杂度。</w:t>
+      </w:r>
+      <w:bookmarkStart w:id="0" w:name="_GoBack"/>
+      <w:bookmarkEnd w:id="0"/>
+    </w:p>
+    <w:p>
+      <w:pPr>
         <w:shd w:val="clear" w:color="auto" w:fill="F6F6F6"/>
         <w:autoSpaceDE w:val="0"/>
         <w:autoSpaceDN w:val="0"/>
@@ -24467,8 +24353,6 @@
         </w:rPr>
         <w:tab/>
       </w:r>
-      <w:bookmarkStart w:id="0" w:name="_GoBack"/>
-      <w:bookmarkEnd w:id="0"/>
     </w:p>
     <w:p>
       <w:pPr>
@@ -25831,7 +25715,6 @@
         <w:ind w:left="426" w:firstLineChars="0" w:firstLine="0"/>
         <w:jc w:val="left"/>
         <w:rPr>
-          <w:rFonts w:hint="eastAsia"/>
           <w:b/>
           <w:bCs/>
         </w:rPr>

</xml_diff>